<commit_message>
Added Main Menu to the game UI. Made it so that the color of the buttons you click change and when hovered over it.
</commit_message>
<xml_diff>
--- a/Project Documentation/Narrative and world building for the Gifted storyline.docx
+++ b/Project Documentation/Narrative and world building for the Gifted storyline.docx
@@ -31,21 +31,7 @@
         <w:rPr>
           <w:lang w:val="en-GB"/>
         </w:rPr>
-        <w:t xml:space="preserve">This is actually going to be pretty easy here. I am going to write the overall narrative of the story, what </w:t>
-      </w:r>
-      <w:proofErr w:type="gramStart"/>
-      <w:r>
-        <w:rPr>
-          <w:lang w:val="en-GB"/>
-        </w:rPr>
-        <w:t>it’s</w:t>
-      </w:r>
-      <w:proofErr w:type="gramEnd"/>
-      <w:r>
-        <w:rPr>
-          <w:lang w:val="en-GB"/>
-        </w:rPr>
-        <w:t xml:space="preserve"> background is and how the player is going to start out in this game as a whole. This is, of course, by no means the final product and more of a skeleton writing for me to actually collect my thoughts. I am also going to include some names and places as well as factions within and outside of the </w:t>
+        <w:t xml:space="preserve">This is actually going to be pretty easy here. I am going to write the overall narrative of the story, what its background is and how the player is going to start out in this game as a whole. This is, of course, by no means the final product and more of a skeleton writing for me to actually collect my thoughts. I am also going to include some names and places as well as factions within and outside of the </w:t>
       </w:r>
       <w:proofErr w:type="spellStart"/>
       <w:r>
@@ -267,6 +253,7 @@
     <w:lsdException w:name="HTML Sample" w:semiHidden="1" w:unhideWhenUsed="1"/>
     <w:lsdException w:name="HTML Typewriter" w:semiHidden="1" w:unhideWhenUsed="1"/>
     <w:lsdException w:name="HTML Variable" w:semiHidden="1" w:unhideWhenUsed="1"/>
+    <w:lsdException w:name="Normal Table" w:semiHidden="1" w:unhideWhenUsed="1"/>
     <w:lsdException w:name="annotation subject" w:semiHidden="1" w:unhideWhenUsed="1"/>
     <w:lsdException w:name="No List" w:semiHidden="1" w:unhideWhenUsed="1"/>
     <w:lsdException w:name="Outline List 1" w:semiHidden="1" w:unhideWhenUsed="1"/>
@@ -313,8 +300,10 @@
     <w:lsdException w:name="Table Subtle 2" w:semiHidden="1" w:unhideWhenUsed="1"/>
     <w:lsdException w:name="Table Web 1" w:semiHidden="1" w:unhideWhenUsed="1"/>
     <w:lsdException w:name="Table Web 2" w:semiHidden="1" w:unhideWhenUsed="1"/>
+    <w:lsdException w:name="Table Web 3" w:semiHidden="1" w:unhideWhenUsed="1"/>
     <w:lsdException w:name="Balloon Text" w:semiHidden="1" w:unhideWhenUsed="1"/>
     <w:lsdException w:name="Table Grid" w:uiPriority="39"/>
+    <w:lsdException w:name="Table Theme" w:semiHidden="1" w:unhideWhenUsed="1"/>
     <w:lsdException w:name="Placeholder Text" w:semiHidden="1"/>
     <w:lsdException w:name="No Spacing" w:uiPriority="1" w:qFormat="1"/>
     <w:lsdException w:name="Light Shading" w:uiPriority="60"/>

</xml_diff>